<commit_message>
BugFix - Sometimes word can't open files with images, because content-type file didn't have correct mapping.
</commit_message>
<xml_diff>
--- a/test/fixtures/image_sample.docx
+++ b/test/fixtures/image_sample.docx
@@ -53,7 +53,7 @@
                     <a:graphicData uri="http://schemas.openxmlformats.org/drawingml/2006/picture">
                       <pic:pic xmlns:pic="http://schemas.openxmlformats.org/drawingml/2006/picture">
                         <pic:nvPicPr>
-                          <pic:cNvPr id="0" name="c-3po.jpg"/>
+                          <pic:cNvPr id="0" name="1-c-3po.jpg"/>
                           <pic:cNvPicPr/>
                         </pic:nvPicPr>
                         <pic:blipFill>
@@ -126,7 +126,7 @@
                     <a:graphicData uri="http://schemas.openxmlformats.org/drawingml/2006/picture">
                       <pic:pic xmlns:pic="http://schemas.openxmlformats.org/drawingml/2006/picture">
                         <pic:nvPicPr>
-                          <pic:cNvPr id="0" name="r2-d2.png"/>
+                          <pic:cNvPr id="0" name="2-r2-d2.png"/>
                           <pic:cNvPicPr/>
                         </pic:nvPicPr>
                         <pic:blipFill>

</xml_diff>

<commit_message>
Remove original name file, put just the extension
</commit_message>
<xml_diff>
--- a/test/fixtures/image_sample.docx
+++ b/test/fixtures/image_sample.docx
@@ -53,7 +53,7 @@
                     <a:graphicData uri="http://schemas.openxmlformats.org/drawingml/2006/picture">
                       <pic:pic xmlns:pic="http://schemas.openxmlformats.org/drawingml/2006/picture">
                         <pic:nvPicPr>
-                          <pic:cNvPr id="0" name="1-c-3po.jpg"/>
+                          <pic:cNvPr id="0" name="1-.jpg"/>
                           <pic:cNvPicPr/>
                         </pic:nvPicPr>
                         <pic:blipFill>
@@ -126,7 +126,7 @@
                     <a:graphicData uri="http://schemas.openxmlformats.org/drawingml/2006/picture">
                       <pic:pic xmlns:pic="http://schemas.openxmlformats.org/drawingml/2006/picture">
                         <pic:nvPicPr>
-                          <pic:cNvPr id="0" name="2-r2-d2.png"/>
+                          <pic:cNvPr id="0" name="2-.png"/>
                           <pic:cNvPicPr/>
                         </pic:nvPicPr>
                         <pic:blipFill>

</xml_diff>

<commit_message>
update fixtures to make tests pass
</commit_message>
<xml_diff>
--- a/test/fixtures/image_sample.docx
+++ b/test/fixtures/image_sample.docx
@@ -51,7 +51,7 @@
                     <a:graphicData uri="http://schemas.openxmlformats.org/drawingml/2006/picture">
                       <pic:pic xmlns:pic="http://schemas.openxmlformats.org/drawingml/2006/picture">
                         <pic:nvPicPr>
-                          <pic:cNvPr id="2" name="1-.jpg"/>
+                          <pic:cNvPr id="2" name="696469185-c3pO.jpg"/>
                           <pic:cNvPicPr/>
                         </pic:nvPicPr>
                         <pic:blipFill>
@@ -123,7 +123,7 @@
                     <a:graphicData uri="http://schemas.openxmlformats.org/drawingml/2006/picture">
                       <pic:pic xmlns:pic="http://schemas.openxmlformats.org/drawingml/2006/picture">
                         <pic:nvPicPr>
-                          <pic:cNvPr id="2" name="2-.jpg"/>
+                          <pic:cNvPr id="2" name="286139334-r2d2.jpg"/>
                           <pic:cNvPicPr/>
                         </pic:nvPicPr>
                         <pic:blipFill>

</xml_diff>